<commit_message>
Conversiecript database + pseudocode
</commit_message>
<xml_diff>
--- a/Documenten EenmaalAndermaal/Ontwerpdocumenten/database conversie/Conversie Script.docx
+++ b/Documenten EenmaalAndermaal/Ontwerpdocumenten/database conversie/Conversie Script.docx
@@ -74,7 +74,12 @@
       </w:r>
       <w:proofErr w:type="spellStart"/>
       <w:r>
-        <w:t>Dataconversie.dbo.Categorieen</w:t>
+        <w:t>Dataco</w:t>
+      </w:r>
+      <w:bookmarkStart w:id="0" w:name="_GoBack"/>
+      <w:bookmarkEnd w:id="0"/>
+      <w:r>
+        <w:t>nversie.dbo.Categorieen</w:t>
       </w:r>
       <w:proofErr w:type="spellEnd"/>
     </w:p>
@@ -87,9 +92,8 @@
       <w:pPr>
         <w:spacing w:after="0"/>
         <w:rPr>
-          <w:rFonts w:ascii="Consolas" w:hAnsi="Consolas" w:cs="Consolas"/>
+          <w:rFonts w:cstheme="minorHAnsi"/>
           <w:color w:val="000000"/>
-          <w:sz w:val="19"/>
           <w:szCs w:val="19"/>
           <w:highlight w:val="white"/>
         </w:rPr>
@@ -98,9 +102,8 @@
       <w:proofErr w:type="gramStart"/>
       <w:r>
         <w:rPr>
-          <w:rFonts w:ascii="Consolas" w:hAnsi="Consolas" w:cs="Consolas"/>
+          <w:rFonts w:cstheme="minorHAnsi"/>
           <w:color w:val="000000"/>
-          <w:sz w:val="19"/>
           <w:szCs w:val="19"/>
           <w:highlight w:val="white"/>
         </w:rPr>
@@ -110,9 +113,8 @@
       <w:proofErr w:type="gramEnd"/>
       <w:r>
         <w:rPr>
-          <w:rFonts w:ascii="Consolas" w:hAnsi="Consolas" w:cs="Consolas"/>
+          <w:rFonts w:cstheme="minorHAnsi"/>
           <w:color w:val="000000"/>
-          <w:sz w:val="19"/>
           <w:szCs w:val="19"/>
           <w:highlight w:val="white"/>
         </w:rPr>
@@ -120,9 +122,8 @@
       </w:r>
       <w:r>
         <w:rPr>
-          <w:rFonts w:ascii="Consolas" w:hAnsi="Consolas" w:cs="Consolas"/>
+          <w:rFonts w:cstheme="minorHAnsi"/>
           <w:color w:val="000000"/>
-          <w:sz w:val="19"/>
           <w:szCs w:val="19"/>
           <w:highlight w:val="white"/>
         </w:rPr>
@@ -513,15 +514,12 @@
       <w:r>
         <w:t>,</w:t>
       </w:r>
-      <w:bookmarkStart w:id="0" w:name="_GoBack"/>
-      <w:bookmarkEnd w:id="0"/>
-    </w:p>
-    <w:p>
-      <w:pPr>
-        <w:spacing w:after="0"/>
-      </w:pPr>
-      <w:r>
-        <w:lastRenderedPageBreak/>
+    </w:p>
+    <w:p>
+      <w:pPr>
+        <w:spacing w:after="0"/>
+      </w:pPr>
+      <w:r>
         <w:t>NULL AS Verkoopprijs</w:t>
       </w:r>
     </w:p>
@@ -535,8 +533,251 @@
         <w:spacing w:after="0"/>
       </w:pPr>
       <w:r>
-        <w:t xml:space="preserve">Ik doe niks met bepaalde data, zoals afkorting van een land, postcode, </w:t>
-      </w:r>
+        <w:t>Ik doe niks met bepaalde data, zoals afkorting van een land, postcode,</w:t>
+      </w:r>
+    </w:p>
+    <w:p>
+      <w:pPr>
+        <w:spacing w:after="0"/>
+      </w:pPr>
+    </w:p>
+    <w:p>
+      <w:pPr>
+        <w:spacing w:after="0"/>
+      </w:pPr>
+      <w:r>
+        <w:t xml:space="preserve">INSERT INTO </w:t>
+      </w:r>
+      <w:proofErr w:type="gramStart"/>
+      <w:r>
+        <w:t>iproject15.dbo.Bestand</w:t>
+      </w:r>
+      <w:r>
+        <w:t xml:space="preserve"> /</w:t>
+      </w:r>
+      <w:proofErr w:type="gramEnd"/>
+      <w:r>
+        <w:t>/ Voor tabel Bestand</w:t>
+      </w:r>
+    </w:p>
+    <w:p>
+      <w:pPr>
+        <w:spacing w:after="0"/>
+      </w:pPr>
+      <w:r>
+        <w:t>SELECT DISTINCT LEFT (IllustratieFile,200) AS Filenaam,</w:t>
+      </w:r>
+    </w:p>
+    <w:p>
+      <w:pPr>
+        <w:spacing w:after="0"/>
+      </w:pPr>
+      <w:r>
+        <w:t>CAST (</w:t>
+      </w:r>
+      <w:proofErr w:type="spellStart"/>
+      <w:r>
+        <w:t>ItemID</w:t>
+      </w:r>
+      <w:proofErr w:type="spellEnd"/>
+      <w:r>
+        <w:t xml:space="preserve"> AS </w:t>
+      </w:r>
+      <w:proofErr w:type="spellStart"/>
+      <w:r>
+        <w:t>bigint</w:t>
+      </w:r>
+      <w:proofErr w:type="spellEnd"/>
+      <w:r>
+        <w:t xml:space="preserve">) AS Voorwerp </w:t>
+      </w:r>
+    </w:p>
+    <w:p>
+      <w:pPr>
+        <w:spacing w:after="0"/>
+      </w:pPr>
+      <w:r>
+        <w:t xml:space="preserve">FROM </w:t>
+      </w:r>
+      <w:proofErr w:type="spellStart"/>
+      <w:r>
+        <w:t>Dataconversie.dbo.Illustraties</w:t>
+      </w:r>
+      <w:proofErr w:type="spellEnd"/>
+    </w:p>
+    <w:p>
+      <w:pPr>
+        <w:spacing w:after="0"/>
+      </w:pPr>
+    </w:p>
+    <w:p>
+      <w:pPr>
+        <w:spacing w:after="0"/>
+      </w:pPr>
+      <w:r>
+        <w:t xml:space="preserve">In het FEEDBACK Tabel kan niks </w:t>
+      </w:r>
+      <w:proofErr w:type="spellStart"/>
+      <w:r>
+        <w:t>woden</w:t>
+      </w:r>
+      <w:proofErr w:type="spellEnd"/>
+      <w:r>
+        <w:t xml:space="preserve"> ingevoerd, dit tabel is feedback voor Bepaalde veilingen. De gegeven </w:t>
+      </w:r>
+      <w:proofErr w:type="spellStart"/>
+      <w:r>
+        <w:t>Ebay</w:t>
+      </w:r>
+      <w:proofErr w:type="spellEnd"/>
+      <w:r>
+        <w:t xml:space="preserve"> data heeft alleen rating voor de gebruiker zelf.</w:t>
+      </w:r>
+    </w:p>
+    <w:p>
+      <w:pPr>
+        <w:spacing w:after="0"/>
+      </w:pPr>
+    </w:p>
+    <w:p>
+      <w:pPr>
+        <w:spacing w:after="0"/>
+      </w:pPr>
+      <w:r>
+        <w:t xml:space="preserve">Het tabel ‘BOD’ kan ook niks worden </w:t>
+      </w:r>
+      <w:r>
+        <w:t>ingevoerd</w:t>
+      </w:r>
+      <w:r>
+        <w:t xml:space="preserve">. Dat is omdat het </w:t>
+      </w:r>
+      <w:proofErr w:type="spellStart"/>
+      <w:r>
+        <w:t>Ebay</w:t>
+      </w:r>
+      <w:proofErr w:type="spellEnd"/>
+      <w:r>
+        <w:t xml:space="preserve"> database geen Biedingen meegeeft. </w:t>
+      </w:r>
+    </w:p>
+    <w:p>
+      <w:pPr>
+        <w:spacing w:after="0"/>
+      </w:pPr>
+    </w:p>
+    <w:p>
+      <w:pPr>
+        <w:spacing w:after="0"/>
+      </w:pPr>
+      <w:r>
+        <w:t xml:space="preserve">Het tabel ‘Gebruikerstelefoon’ wordt ook niks </w:t>
+      </w:r>
+      <w:proofErr w:type="spellStart"/>
+      <w:r>
+        <w:t>ingevult</w:t>
+      </w:r>
+      <w:proofErr w:type="spellEnd"/>
+      <w:r>
+        <w:t xml:space="preserve">, omdat het </w:t>
+      </w:r>
+      <w:proofErr w:type="spellStart"/>
+      <w:r>
+        <w:t>Ebay</w:t>
+      </w:r>
+      <w:proofErr w:type="spellEnd"/>
+      <w:r>
+        <w:t xml:space="preserve"> database geen telefoonnummer heeft opgeslagen</w:t>
+      </w:r>
+    </w:p>
+    <w:p>
+      <w:pPr>
+        <w:spacing w:after="0"/>
+      </w:pPr>
+    </w:p>
+    <w:p>
+      <w:pPr>
+        <w:spacing w:after="0"/>
+      </w:pPr>
+      <w:r>
+        <w:t xml:space="preserve">Bij het tabel ‘Vraag’ heb ik de 5 vragen van mijn eigen testscript ingevoerd, omdat die vragen goed bruikbaar zijn. </w:t>
+      </w:r>
+    </w:p>
+    <w:p>
+      <w:pPr>
+        <w:spacing w:after="0"/>
+      </w:pPr>
+    </w:p>
+    <w:p>
+      <w:pPr>
+        <w:spacing w:after="0"/>
+      </w:pPr>
+      <w:r>
+        <w:t>INSERT INTO iproject15.dbo.Voorwerp_in_</w:t>
+      </w:r>
+      <w:proofErr w:type="gramStart"/>
+      <w:r>
+        <w:t>Rubriek</w:t>
+      </w:r>
+      <w:r>
+        <w:t xml:space="preserve"> /</w:t>
+      </w:r>
+      <w:proofErr w:type="gramEnd"/>
+      <w:r>
+        <w:t xml:space="preserve">/Voor tabel </w:t>
+      </w:r>
+      <w:proofErr w:type="spellStart"/>
+      <w:r>
+        <w:t>Voorwerp_in_Rubriek</w:t>
+      </w:r>
+      <w:proofErr w:type="spellEnd"/>
+    </w:p>
+    <w:p>
+      <w:pPr>
+        <w:spacing w:after="0"/>
+      </w:pPr>
+      <w:r>
+        <w:t xml:space="preserve">SELECT DISTINCT CAST (ID AS </w:t>
+      </w:r>
+      <w:proofErr w:type="spellStart"/>
+      <w:r>
+        <w:t>bigint</w:t>
+      </w:r>
+      <w:proofErr w:type="spellEnd"/>
+      <w:r>
+        <w:t>) AS Voorwerp,</w:t>
+      </w:r>
+    </w:p>
+    <w:p>
+      <w:pPr>
+        <w:spacing w:after="0"/>
+      </w:pPr>
+      <w:r>
+        <w:t xml:space="preserve">CAST (Categorie AS int) AS </w:t>
+      </w:r>
+      <w:proofErr w:type="spellStart"/>
+      <w:r>
+        <w:t>Rubriek_op_Laagste_Niveau</w:t>
+      </w:r>
+      <w:proofErr w:type="spellEnd"/>
+    </w:p>
+    <w:p>
+      <w:pPr>
+        <w:spacing w:after="0"/>
+      </w:pPr>
+      <w:r>
+        <w:t xml:space="preserve">FROM </w:t>
+      </w:r>
+      <w:proofErr w:type="spellStart"/>
+      <w:r>
+        <w:t>Dataconversie.dbo.items</w:t>
+      </w:r>
+      <w:proofErr w:type="spellEnd"/>
+    </w:p>
+    <w:p>
+      <w:pPr>
+        <w:spacing w:after="0"/>
+      </w:pPr>
     </w:p>
     <w:sectPr>
       <w:pgSz w:w="11906" w:h="16838"/>

</xml_diff>